<commit_message>
Made more dialogue for Pamela
</commit_message>
<xml_diff>
--- a/Documentation/PamelaDialogue.docx
+++ b/Documentation/PamelaDialogue.docx
@@ -144,7 +144,14 @@
           <w:i/>
           <w:iCs/>
         </w:rPr>
-        <w:t>Claps head with bare hands. Affection 0.</w:t>
+        <w:t>Killed</w:t>
+      </w:r>
+      <w:r>
+        <w:rPr>
+          <w:i/>
+          <w:iCs/>
+        </w:rPr>
+        <w:t>. Affection 0.</w:t>
       </w:r>
     </w:p>
     <w:p>
@@ -345,7 +352,14 @@
           <w:i/>
           <w:iCs/>
         </w:rPr>
-        <w:t>Stomps on ground, launching player into air. Then punches player into paste. Affection 0.</w:t>
+        <w:t>Killed</w:t>
+      </w:r>
+      <w:r>
+        <w:rPr>
+          <w:i/>
+          <w:iCs/>
+        </w:rPr>
+        <w:t>. Affection 0.</w:t>
       </w:r>
     </w:p>
     <w:p>
@@ -365,7 +379,14 @@
           <w:i/>
           <w:iCs/>
         </w:rPr>
-        <w:t>Cuts off head. Affection 0.</w:t>
+        <w:t>Killed</w:t>
+      </w:r>
+      <w:r>
+        <w:rPr>
+          <w:i/>
+          <w:iCs/>
+        </w:rPr>
+        <w:t>. Affection 0.</w:t>
       </w:r>
     </w:p>
     <w:p>
@@ -1009,7 +1030,13 @@
       </w:r>
       <w:r>
         <w:tab/>
-        <w:t>“From what I’ve heard: yeah, basically.”</w:t>
+        <w:t xml:space="preserve">“From what I’ve heard: </w:t>
+      </w:r>
+      <w:r>
+        <w:t>that is what happened</w:t>
+      </w:r>
+      <w:r>
+        <w:t>.”</w:t>
       </w:r>
     </w:p>
     <w:p>
@@ -1208,6 +1235,16 @@
       <w:r>
         <w:t>. Pathetic.”</w:t>
       </w:r>
+      <w:r>
+        <w:t xml:space="preserve"> </w:t>
+      </w:r>
+      <w:r>
+        <w:rPr>
+          <w:i/>
+          <w:iCs/>
+        </w:rPr>
+        <w:t>Affection -1</w:t>
+      </w:r>
     </w:p>
     <w:p>
       <w:r>
@@ -1281,7 +1318,13 @@
         <w:t xml:space="preserve"> </w:t>
       </w:r>
       <w:r>
-        <w:t xml:space="preserve">Oh, sorry I can not compare to your gossip. I have been thinking about the treaty though.” </w:t>
+        <w:t>Oh, sorry I can not compare to your gossip. I have been thinking about the treaty though.</w:t>
+      </w:r>
+      <w:r>
+        <w:t xml:space="preserve"> I almost died back there.</w:t>
+      </w:r>
+      <w:r>
+        <w:t xml:space="preserve">” </w:t>
       </w:r>
       <w:r>
         <w:rPr>
@@ -1323,7 +1366,13 @@
         <w:t>“Oh. Money. I suppose that is bad.</w:t>
       </w:r>
       <w:r>
-        <w:t xml:space="preserve"> I do not have much to say regarding gossip, however, I have been thinking about the treaty.”</w:t>
+        <w:t xml:space="preserve"> I do not have much to say regarding gossip, however, I have been thinking about the treaty.</w:t>
+      </w:r>
+      <w:r>
+        <w:t xml:space="preserve"> He could have killed me back there.</w:t>
+      </w:r>
+      <w:r>
+        <w:t>”</w:t>
       </w:r>
       <w:r>
         <w:t xml:space="preserve"> (follow &gt;1)</w:t>
@@ -1331,6 +1380,7 @@
     </w:p>
     <w:p>
       <w:r>
+        <w:lastRenderedPageBreak/>
         <w:tab/>
       </w:r>
       <w:r>
@@ -1341,15 +1391,813 @@
         <w:tab/>
         <w:t>“You have read Protagonist’s Path as well? Hm.”</w:t>
       </w:r>
-    </w:p>
-    <w:p>
+      <w:r>
+        <w:t xml:space="preserve"> </w:t>
+      </w:r>
+      <w:r>
+        <w:rPr>
+          <w:i/>
+          <w:iCs/>
+        </w:rPr>
+        <w:t>Affection +1</w:t>
+      </w:r>
+    </w:p>
+    <w:p>
+      <w:r>
+        <w:tab/>
+      </w:r>
+      <w:r>
+        <w:tab/>
+        <w:t>3&gt;2</w:t>
+      </w:r>
+      <w:r>
+        <w:tab/>
+        <w:t>“</w:t>
+      </w:r>
+      <w:proofErr w:type="spellStart"/>
+      <w:r>
+        <w:t>Ehh</w:t>
+      </w:r>
+      <w:proofErr w:type="spellEnd"/>
+      <w:r>
+        <w:t>. I suppose you may have a point…”</w:t>
+      </w:r>
+    </w:p>
+    <w:p>
+      <w:r>
+        <w:tab/>
+      </w:r>
+      <w:r>
+        <w:tab/>
+        <w:t>3&gt;3</w:t>
+      </w:r>
+      <w:r>
+        <w:tab/>
+        <w:t>“</w:t>
+      </w:r>
+      <w:r>
+        <w:rPr>
+          <w:i/>
+          <w:iCs/>
+        </w:rPr>
+        <w:t>Mean!</w:t>
+      </w:r>
+      <w:r>
+        <w:t xml:space="preserve"> </w:t>
+      </w:r>
+      <w:r>
+        <w:t xml:space="preserve">Words like that are what the weak say when they’ve given up, and what the arrogant say when they feel pity.” </w:t>
+      </w:r>
+      <w:r>
+        <w:rPr>
+          <w:i/>
+          <w:iCs/>
+        </w:rPr>
+        <w:t>Affection -1</w:t>
+      </w:r>
+    </w:p>
+    <w:p>
+      <w:r>
+        <w:tab/>
+        <w:t>C:</w:t>
+      </w:r>
+      <w:r>
+        <w:tab/>
+      </w:r>
+      <w:r>
+        <w:t>&gt;1&gt;1</w:t>
+      </w:r>
+      <w:r>
+        <w:tab/>
+        <w:t>1:</w:t>
+      </w:r>
+      <w:r>
+        <w:tab/>
+      </w:r>
+      <w:r>
+        <w:t>“So you’re going to become our ally?”</w:t>
+      </w:r>
+      <w:r>
+        <w:t xml:space="preserve"> (follow &gt;1&gt;3)</w:t>
+      </w:r>
+    </w:p>
+    <w:p>
+      <w:r>
+        <w:tab/>
+      </w:r>
+      <w:r>
+        <w:tab/>
+      </w:r>
+      <w:r>
+        <w:tab/>
+        <w:t>2:</w:t>
+      </w:r>
+      <w:r>
+        <w:tab/>
+        <w:t>“So you’re going to accept the king’s apology?</w:t>
+      </w:r>
+    </w:p>
+    <w:p>
+      <w:r>
+        <w:tab/>
+      </w:r>
+      <w:r>
+        <w:tab/>
+      </w:r>
+      <w:r>
+        <w:tab/>
+        <w:t>3:</w:t>
+      </w:r>
+      <w:r>
+        <w:tab/>
+        <w:t>“Well, I’m pretty strong myself…”</w:t>
+      </w:r>
+    </w:p>
+    <w:p>
+      <w:r>
+        <w:tab/>
+      </w:r>
+      <w:r>
+        <w:tab/>
+        <w:t>&gt;1&gt;2</w:t>
+      </w:r>
+      <w:r>
+        <w:tab/>
+        <w:t>1:</w:t>
+      </w:r>
+      <w:r>
+        <w:tab/>
+        <w:t>“Pathetic? He saw that what he did was wrong, and so he did what he should have.”</w:t>
+      </w:r>
+    </w:p>
+    <w:p>
+      <w:r>
+        <w:tab/>
+      </w:r>
+      <w:r>
+        <w:tab/>
+      </w:r>
+      <w:r>
+        <w:tab/>
+        <w:t>2:</w:t>
+      </w:r>
+      <w:r>
+        <w:tab/>
+        <w:t>“Right, sorry, anyway: you were saying?</w:t>
+      </w:r>
+    </w:p>
+    <w:p>
+      <w:r>
+        <w:tab/>
+      </w:r>
+      <w:r>
+        <w:tab/>
+      </w:r>
+      <w:r>
+        <w:tab/>
+        <w:t>3:</w:t>
+      </w:r>
+      <w:r>
+        <w:tab/>
+        <w:t>“He did hold you at knife point, and he can do it again.</w:t>
+      </w:r>
+      <w:r>
+        <w:t xml:space="preserve"> So how about you take his mercy, and consider making an exception to your philosophy.</w:t>
+      </w:r>
+      <w:r>
+        <w:t>”</w:t>
+      </w:r>
+    </w:p>
+    <w:p>
+      <w:r>
+        <w:tab/>
+      </w:r>
+      <w:r>
+        <w:tab/>
+        <w:t>&gt;1&gt;3</w:t>
+      </w:r>
+      <w:r>
+        <w:tab/>
+        <w:t>1:</w:t>
+      </w:r>
+      <w:r>
+        <w:tab/>
+      </w:r>
+      <w:r>
+        <w:t>“Is there anything I can do to further persuade you?”</w:t>
+      </w:r>
+    </w:p>
+    <w:p>
+      <w:r>
+        <w:tab/>
+      </w:r>
+      <w:r>
+        <w:tab/>
+      </w:r>
+      <w:r>
+        <w:tab/>
+        <w:t>2:</w:t>
+      </w:r>
+      <w:r>
+        <w:tab/>
+        <w:t>“That is correct.”</w:t>
+      </w:r>
+    </w:p>
+    <w:p>
+      <w:r>
+        <w:tab/>
+      </w:r>
+      <w:r>
+        <w:tab/>
+      </w:r>
+      <w:r>
+        <w:tab/>
+        <w:t>3:</w:t>
+      </w:r>
+      <w:r>
+        <w:tab/>
+        <w:t>“Actually, I just enjoy talking with you.”</w:t>
+      </w:r>
+    </w:p>
+    <w:p>
+      <w:r>
+        <w:tab/>
+      </w:r>
+      <w:r>
+        <w:tab/>
+        <w:t>&gt;2&gt;2</w:t>
+      </w:r>
+      <w:r>
+        <w:tab/>
+        <w:t>1:</w:t>
+      </w:r>
+      <w:r>
+        <w:tab/>
+        <w:t>“Yes.”</w:t>
+      </w:r>
+    </w:p>
+    <w:p>
+      <w:r>
+        <w:tab/>
+      </w:r>
+      <w:r>
+        <w:tab/>
+      </w:r>
+      <w:r>
+        <w:tab/>
+        <w:t>2:</w:t>
+      </w:r>
+      <w:r>
+        <w:tab/>
+        <w:t>“No.”</w:t>
+      </w:r>
+    </w:p>
+    <w:p>
+      <w:r>
+        <w:tab/>
+      </w:r>
+      <w:r>
+        <w:tab/>
+      </w:r>
+      <w:r>
+        <w:tab/>
+        <w:t>3:</w:t>
+      </w:r>
+      <w:r>
+        <w:tab/>
+        <w:t>“I don’t think I have a choice.”</w:t>
+      </w:r>
+    </w:p>
+    <w:p>
+      <w:r>
+        <w:tab/>
+      </w:r>
+      <w:r>
+        <w:tab/>
+        <w:t>&gt;3&gt;1</w:t>
+      </w:r>
+      <w:r>
+        <w:tab/>
+        <w:t>1:</w:t>
+      </w:r>
+      <w:r>
+        <w:tab/>
+      </w:r>
+      <w:r>
+        <w:t xml:space="preserve">“Yeah. I didn’t find it that interesting. </w:t>
+      </w:r>
+      <w:proofErr w:type="spellStart"/>
+      <w:r>
+        <w:t>Kinda</w:t>
+      </w:r>
+      <w:proofErr w:type="spellEnd"/>
+      <w:r>
+        <w:t xml:space="preserve"> felt like I knew all that already.”</w:t>
+      </w:r>
+    </w:p>
+    <w:p>
+      <w:r>
+        <w:tab/>
+      </w:r>
+      <w:r>
+        <w:tab/>
+      </w:r>
+      <w:r>
+        <w:tab/>
+        <w:t>2:</w:t>
+      </w:r>
+      <w:r>
+        <w:tab/>
+        <w:t>“</w:t>
+      </w:r>
+      <w:r>
+        <w:t>I didn’t know you could read.</w:t>
+      </w:r>
+      <w:r>
+        <w:t>”</w:t>
+      </w:r>
+    </w:p>
+    <w:p>
+      <w:r>
+        <w:tab/>
+      </w:r>
+      <w:r>
+        <w:tab/>
+      </w:r>
+      <w:r>
+        <w:tab/>
+        <w:t>3:</w:t>
+      </w:r>
+      <w:r>
+        <w:tab/>
+        <w:t>“Is there a reason you’re interested in story structure?”</w:t>
+      </w:r>
+    </w:p>
+    <w:p>
+      <w:r>
+        <w:tab/>
+      </w:r>
+      <w:r>
+        <w:tab/>
+        <w:t>&gt;3&gt;2</w:t>
+      </w:r>
+      <w:r>
+        <w:tab/>
+        <w:t>1:</w:t>
+      </w:r>
+      <w:r>
+        <w:tab/>
+      </w:r>
+      <w:r>
+        <w:t>“Right, but landscaping wasn’t what I came here to talk about. Have you thought about the treaty?” (follow &gt;1)</w:t>
+      </w:r>
+    </w:p>
+    <w:p>
+      <w:r>
+        <w:tab/>
+      </w:r>
+      <w:r>
+        <w:tab/>
+      </w:r>
+      <w:r>
+        <w:tab/>
+        <w:t>2:</w:t>
+      </w:r>
+      <w:r>
+        <w:tab/>
+        <w:t>“So, are you going to do anything about it?”</w:t>
+      </w:r>
+    </w:p>
+    <w:p>
+      <w:r>
+        <w:tab/>
+      </w:r>
+      <w:r>
+        <w:tab/>
+      </w:r>
+      <w:r>
+        <w:tab/>
+        <w:t>3:</w:t>
+      </w:r>
+      <w:r>
+        <w:tab/>
+        <w:t>“Of course I’m right. I read that book too.” (follow &gt;3&gt;1)</w:t>
+      </w:r>
+    </w:p>
+    <w:p>
+      <w:r>
+        <w:tab/>
+      </w:r>
+      <w:r>
+        <w:tab/>
+        <w:t>&gt;3&gt;3</w:t>
+      </w:r>
+      <w:r>
+        <w:tab/>
+        <w:t>1:</w:t>
+      </w:r>
+      <w:r>
+        <w:tab/>
+        <w:t>“If you say so.”</w:t>
+      </w:r>
+    </w:p>
+    <w:p>
+      <w:r>
+        <w:tab/>
+      </w:r>
+      <w:r>
+        <w:tab/>
+      </w:r>
+      <w:r>
+        <w:tab/>
+        <w:t>2:</w:t>
+      </w:r>
+      <w:r>
+        <w:tab/>
+        <w:t>“Right, sorry, anyway: about that treaty…”</w:t>
+      </w:r>
+    </w:p>
+    <w:p>
+      <w:r>
+        <w:tab/>
+      </w:r>
+      <w:r>
+        <w:tab/>
+      </w:r>
+      <w:r>
+        <w:tab/>
+        <w:t>3:</w:t>
+      </w:r>
+      <w:r>
+        <w:tab/>
+        <w:t>“No. Mean is a descriptor. And it perfectly describes you!”</w:t>
+      </w:r>
+    </w:p>
+    <w:p>
+      <w:r>
+        <w:tab/>
+        <w:t>P:</w:t>
+      </w:r>
+      <w:r>
+        <w:tab/>
+        <w:t>&gt;1&gt;1&gt;2</w:t>
+      </w:r>
+      <w:r>
+        <w:tab/>
+        <w:t xml:space="preserve">“… No. I do not respect him that much. However, becoming an ally would probably be beneficial for my continued living. However, I do not see any purpose in existing peacefully. </w:t>
+      </w:r>
       <w:r>
         <w:lastRenderedPageBreak/>
-        <w:tab/>
-      </w:r>
-      <w:r>
-        <w:tab/>
-        <w:t>3&gt;2</w:t>
+        <w:t>I think my mind would be made up by the time you next check in on me. Speaking of which, is that all you came here for?” (follow &gt;1&gt;3)</w:t>
+      </w:r>
+    </w:p>
+    <w:p>
+      <w:pPr>
+        <w:rPr>
+          <w:i/>
+          <w:iCs/>
+        </w:rPr>
+      </w:pPr>
+      <w:r>
+        <w:tab/>
+      </w:r>
+      <w:r>
+        <w:tab/>
+        <w:t>&gt;1&gt;1&gt;3</w:t>
+      </w:r>
+      <w:r>
+        <w:tab/>
+        <w:t xml:space="preserve">“… … … I think I will make a decision next time we meet. You can go now.” </w:t>
+      </w:r>
+      <w:r>
+        <w:rPr>
+          <w:i/>
+          <w:iCs/>
+        </w:rPr>
+        <w:t xml:space="preserve">End </w:t>
+      </w:r>
+      <w:r>
+        <w:rPr>
+          <w:i/>
+          <w:iCs/>
+        </w:rPr>
+        <w:t>d</w:t>
+      </w:r>
+      <w:r>
+        <w:rPr>
+          <w:i/>
+          <w:iCs/>
+        </w:rPr>
+        <w:t>ialogue</w:t>
+      </w:r>
+      <w:r>
+        <w:rPr>
+          <w:i/>
+          <w:iCs/>
+        </w:rPr>
+        <w:t>.</w:t>
+      </w:r>
+    </w:p>
+    <w:p>
+      <w:r>
+        <w:rPr>
+          <w:i/>
+          <w:iCs/>
+        </w:rPr>
+        <w:tab/>
+      </w:r>
+      <w:r>
+        <w:rPr>
+          <w:i/>
+          <w:iCs/>
+        </w:rPr>
+        <w:tab/>
+      </w:r>
+      <w:r>
+        <w:t>&gt;1&gt;2&gt;1</w:t>
+      </w:r>
+      <w:r>
+        <w:tab/>
+        <w:t>“And to think I thought you were better than this.</w:t>
+      </w:r>
+      <w:r>
+        <w:t xml:space="preserve"> Go away.” </w:t>
+      </w:r>
+      <w:r>
+        <w:rPr>
+          <w:i/>
+          <w:iCs/>
+        </w:rPr>
+        <w:t>End Dialogue.</w:t>
+      </w:r>
+    </w:p>
+    <w:p>
+      <w:r>
+        <w:tab/>
+      </w:r>
+      <w:r>
+        <w:tab/>
+        <w:t>&gt;1&gt;2&gt;2</w:t>
+      </w:r>
+      <w:r>
+        <w:tab/>
+      </w:r>
+      <w:r>
+        <w:rPr>
+          <w:i/>
+          <w:iCs/>
+        </w:rPr>
+        <w:t>Killed.</w:t>
+      </w:r>
+    </w:p>
+    <w:p>
+      <w:r>
+        <w:tab/>
+      </w:r>
+      <w:r>
+        <w:tab/>
+        <w:t>&gt;1&gt;2&gt;3</w:t>
+      </w:r>
+      <w:r>
+        <w:tab/>
+        <w:t xml:space="preserve">“Why you! Hmm. Fine, </w:t>
+      </w:r>
+      <w:r>
+        <w:t>maybe I will consider it. Speaking of considerations: I</w:t>
+      </w:r>
+      <w:r>
+        <w:t xml:space="preserve"> ha</w:t>
+      </w:r>
+      <w:r>
+        <w:t xml:space="preserve">ve been considering becoming allies, but I am not sure that peace is for me yet. That’s why you’re here, right? To check in on the Treaty?” </w:t>
+      </w:r>
+      <w:r>
+        <w:rPr>
+          <w:i/>
+          <w:iCs/>
+        </w:rPr>
+        <w:t>Affection +1</w:t>
+      </w:r>
+      <w:r>
+        <w:t xml:space="preserve"> (follow &gt;1&gt;3)</w:t>
+      </w:r>
+    </w:p>
+    <w:p>
+      <w:pPr>
+        <w:rPr>
+          <w:i/>
+          <w:iCs/>
+        </w:rPr>
+      </w:pPr>
+      <w:r>
+        <w:tab/>
+      </w:r>
+      <w:r>
+        <w:tab/>
+        <w:t>&gt;1&gt;3&gt;1</w:t>
+      </w:r>
+      <w:r>
+        <w:tab/>
+        <w:t>If Affection 3</w:t>
+      </w:r>
+      <w:r>
+        <w:tab/>
+        <w:t xml:space="preserve">“I would appreciate you coming back soon. I have been… meaning to show you something, but it is not ready yet. Do please come back soon.” </w:t>
+      </w:r>
+      <w:r>
+        <w:rPr>
+          <w:i/>
+          <w:iCs/>
+        </w:rPr>
+        <w:t>End dialogue</w:t>
+      </w:r>
+    </w:p>
+    <w:p>
+      <w:r>
+        <w:rPr>
+          <w:i/>
+          <w:iCs/>
+        </w:rPr>
+        <w:tab/>
+      </w:r>
+      <w:r>
+        <w:rPr>
+          <w:i/>
+          <w:iCs/>
+        </w:rPr>
+        <w:tab/>
+      </w:r>
+      <w:r>
+        <w:rPr>
+          <w:i/>
+          <w:iCs/>
+        </w:rPr>
+        <w:tab/>
+      </w:r>
+      <w:r>
+        <w:t>else</w:t>
+      </w:r>
+      <w:r>
+        <w:tab/>
+        <w:t xml:space="preserve">“No. Just leave.” </w:t>
+      </w:r>
+      <w:r>
+        <w:rPr>
+          <w:i/>
+          <w:iCs/>
+        </w:rPr>
+        <w:t>End dialogue.</w:t>
+      </w:r>
+    </w:p>
+    <w:p>
+      <w:pPr>
+        <w:rPr>
+          <w:i/>
+          <w:iCs/>
+        </w:rPr>
+      </w:pPr>
+      <w:r>
+        <w:tab/>
+      </w:r>
+      <w:r>
+        <w:tab/>
+        <w:t>&gt;1&gt;3&gt;2</w:t>
+      </w:r>
+      <w:r>
+        <w:tab/>
+        <w:t>If Affection 3</w:t>
+      </w:r>
+      <w:r>
+        <w:tab/>
+        <w:t xml:space="preserve">“Well, could you come back soon? I… want to show you something. If that is okay.” </w:t>
+      </w:r>
+      <w:r>
+        <w:rPr>
+          <w:i/>
+          <w:iCs/>
+        </w:rPr>
+        <w:t>End dialogue.</w:t>
+      </w:r>
+    </w:p>
+    <w:p>
+      <w:pPr>
+        <w:rPr>
+          <w:i/>
+          <w:iCs/>
+        </w:rPr>
+      </w:pPr>
+      <w:r>
+        <w:tab/>
+      </w:r>
+      <w:r>
+        <w:tab/>
+      </w:r>
+      <w:r>
+        <w:tab/>
+        <w:t>else</w:t>
+      </w:r>
+      <w:r>
+        <w:tab/>
+        <w:t xml:space="preserve">“Alright then. Goodbye.” </w:t>
+      </w:r>
+      <w:r>
+        <w:rPr>
+          <w:i/>
+          <w:iCs/>
+        </w:rPr>
+        <w:t>End dialogue.</w:t>
+      </w:r>
+    </w:p>
+    <w:p>
+      <w:r>
+        <w:rPr>
+          <w:i/>
+          <w:iCs/>
+        </w:rPr>
+        <w:tab/>
+      </w:r>
+      <w:r>
+        <w:rPr>
+          <w:i/>
+          <w:iCs/>
+        </w:rPr>
+        <w:tab/>
+      </w:r>
+      <w:r>
+        <w:t>&gt;1&gt;3&gt;3</w:t>
+      </w:r>
+      <w:r>
+        <w:tab/>
+      </w:r>
+      <w:r>
+        <w:t xml:space="preserve">“Oh? Hmm. Well, I hope you decided to come back again, and soon. So we can… talk.” </w:t>
+      </w:r>
+      <w:r>
+        <w:rPr>
+          <w:i/>
+          <w:iCs/>
+        </w:rPr>
+        <w:t>Affection +1 End dialogue.</w:t>
+      </w:r>
+    </w:p>
+    <w:p>
+      <w:pPr>
+        <w:rPr>
+          <w:i/>
+          <w:iCs/>
+        </w:rPr>
+      </w:pPr>
+      <w:r>
+        <w:tab/>
+      </w:r>
+      <w:r>
+        <w:tab/>
+        <w:t>&gt;2&gt;2&gt;1</w:t>
+      </w:r>
+      <w:r>
+        <w:tab/>
+      </w:r>
+      <w:r>
+        <w:rPr>
+          <w:i/>
+          <w:iCs/>
+        </w:rPr>
+        <w:t>Killed.</w:t>
+      </w:r>
+    </w:p>
+    <w:p>
+      <w:r>
+        <w:rPr>
+          <w:i/>
+          <w:iCs/>
+        </w:rPr>
+        <w:tab/>
+      </w:r>
+      <w:r>
+        <w:rPr>
+          <w:i/>
+          <w:iCs/>
+        </w:rPr>
+        <w:tab/>
+      </w:r>
+      <w:r>
+        <w:t>&gt;2&gt;2&gt;2</w:t>
+      </w:r>
+      <w:r>
+        <w:tab/>
+        <w:t xml:space="preserve">“Whew. Good. At least you could say ‘No’. Anyway: </w:t>
+      </w:r>
+      <w:r>
+        <w:t>I have been thinking about the treaty, and how close I came to dying…” (follow &gt;1)</w:t>
+      </w:r>
+    </w:p>
+    <w:p>
+      <w:r>
+        <w:tab/>
+      </w:r>
+      <w:r>
+        <w:tab/>
+        <w:t>&gt;2&gt;2&gt;3</w:t>
       </w:r>
       <w:r>
         <w:tab/>
@@ -1357,53 +2205,106 @@
       </w:r>
       <w:proofErr w:type="spellStart"/>
       <w:r>
-        <w:t>Ehh</w:t>
+        <w:t>Urg</w:t>
       </w:r>
       <w:proofErr w:type="spellEnd"/>
       <w:r>
-        <w:t>. I suppose you may have a point…”</w:t>
-      </w:r>
-    </w:p>
-    <w:p>
-      <w:r>
-        <w:tab/>
-      </w:r>
-      <w:r>
-        <w:tab/>
-        <w:t>3&gt;3</w:t>
+        <w:t xml:space="preserve">. This is why I prefer violence. I hate politics: making you do things you really do not want to. Speaking of: The Treaty, I was forced to sign under threat of death…” </w:t>
+      </w:r>
+      <w:r>
+        <w:rPr>
+          <w:i/>
+          <w:iCs/>
+        </w:rPr>
+        <w:t>Affection +1</w:t>
+      </w:r>
+      <w:r>
+        <w:t xml:space="preserve"> (follow &gt;1)</w:t>
+      </w:r>
+    </w:p>
+    <w:p>
+      <w:r>
+        <w:tab/>
+      </w:r>
+      <w:r>
+        <w:tab/>
+        <w:t>&gt;3&gt;1&gt;1</w:t>
+      </w:r>
+      <w:r>
+        <w:tab/>
+        <w:t>“Really?</w:t>
+      </w:r>
+      <w:r>
+        <w:t xml:space="preserve"> How interesting.</w:t>
+      </w:r>
+      <w:r>
+        <w:t xml:space="preserve"> Say, who exactly are you, [Name]?”</w:t>
+      </w:r>
+    </w:p>
+    <w:p>
+      <w:r>
+        <w:tab/>
+      </w:r>
+      <w:r>
+        <w:tab/>
+        <w:t>&gt;3&gt;1&gt;2</w:t>
+      </w:r>
+      <w:r>
+        <w:tab/>
+      </w:r>
+      <w:r>
+        <w:rPr>
+          <w:i/>
+          <w:iCs/>
+        </w:rPr>
+        <w:t>Killed.</w:t>
+      </w:r>
+    </w:p>
+    <w:p>
+      <w:r>
+        <w:tab/>
+      </w:r>
+      <w:r>
+        <w:tab/>
+        <w:t>&gt;3&gt;1&gt;3</w:t>
+      </w:r>
+      <w:r>
+        <w:tab/>
+        <w:t>“Nothing… in… particular…</w:t>
+      </w:r>
+      <w:r>
+        <w:t xml:space="preserve"> Say, I think I would like to become allies, but I’m not too sure. That is what came here to talk about, right?” (follow &gt;1&gt;3)</w:t>
+      </w:r>
+    </w:p>
+    <w:p>
+      <w:r>
+        <w:tab/>
+      </w:r>
+      <w:r>
+        <w:tab/>
+        <w:t>&gt;3&gt;2&gt;2</w:t>
+      </w:r>
+      <w:r>
+        <w:tab/>
+      </w:r>
+      <w:r>
+        <w:t>“No, I do not think I will. The thought of you traversing hazardous plains just to check up on me is all too satisfying</w:t>
+      </w:r>
+      <w:r>
+        <w:t>.”</w:t>
+      </w:r>
+    </w:p>
+    <w:p>
+      <w:r>
+        <w:tab/>
+      </w:r>
+      <w:r>
+        <w:tab/>
+        <w:t>&gt;3&gt;3&gt;1</w:t>
       </w:r>
       <w:r>
         <w:tab/>
         <w:t>“</w:t>
-      </w:r>
-      <w:r>
-        <w:rPr>
-          <w:i/>
-          <w:iCs/>
-        </w:rPr>
-        <w:t>Mean!</w:t>
-      </w:r>
-      <w:r>
-        <w:t xml:space="preserve"> </w:t>
-      </w:r>
-      <w:r>
-        <w:t xml:space="preserve">Words like that are what the weak say when they’ve given up, and what the arrogant say when they feel pity.” </w:t>
-      </w:r>
-      <w:r>
-        <w:rPr>
-          <w:i/>
-          <w:iCs/>
-        </w:rPr>
-        <w:t>Affection -1</w:t>
-      </w:r>
-    </w:p>
-    <w:p>
-      <w:r>
-        <w:tab/>
-        <w:t>C:</w:t>
-      </w:r>
-      <w:r>
-        <w:tab/>
       </w:r>
       <w:bookmarkStart w:id="0" w:name="_GoBack"/>
       <w:bookmarkEnd w:id="0"/>

</xml_diff>